<commit_message>
Final de practica 2
</commit_message>
<xml_diff>
--- a/practica2_.docx
+++ b/practica2_.docx
@@ -1727,21 +1727,16 @@
       <w:r>
         <w:t xml:space="preserve">El código para la creación del siguiente gráfico, ha sido el siguiente:</w:t>
       </w:r>
-    </w:p>
-    <w:p>
-      <w:pPr>
-        <w:pStyle w:val="SourceCode"/>
-      </w:pPr>
-      <w:r>
-        <w:rPr>
-          <w:rStyle w:val="VerbatimChar"/>
-        </w:rPr>
-        <w:t xml:space="preserve">plot(pressure)  </w:t>
-      </w:r>
-    </w:p>
-    <w:p>
-      <w:pPr>
-        <w:pStyle w:val="FirstParagraph"/>
+      <w:r>
+        <w:br/>
+      </w:r>
+      <w:r>
+        <w:t xml:space="preserve">plot(pressure)</w:t>
+      </w:r>
+    </w:p>
+    <w:p>
+      <w:pPr>
+        <w:pStyle w:val="BodyText"/>
       </w:pPr>
       <w:r>
         <w:drawing>
@@ -1788,13 +1783,187 @@
     </w:p>
     <w:p>
       <w:pPr>
+        <w:pStyle w:val="BodyText"/>
+      </w:pPr>
+      <w:r>
+        <w:t xml:space="preserve">Tambien se pueden generar gráficos un poco más elavorados añadiendo algunas funciones, por ejemplo nosotros hemos añadido algunas muy sencillas:</w:t>
+      </w:r>
+    </w:p>
+    <w:p>
+      <w:pPr>
+        <w:pStyle w:val="SourceCode"/>
+      </w:pPr>
+      <w:r>
+        <w:rPr>
+          <w:rStyle w:val="NormalTok"/>
+        </w:rPr>
+        <w:t xml:space="preserve">x &lt;-</w:t>
+      </w:r>
+      <w:r>
+        <w:rPr>
+          <w:rStyle w:val="StringTok"/>
+        </w:rPr>
+        <w:t xml:space="preserve"> </w:t>
+      </w:r>
+      <w:r>
+        <w:rPr>
+          <w:rStyle w:val="DecValTok"/>
+        </w:rPr>
+        <w:t xml:space="preserve">1</w:t>
+      </w:r>
+      <w:r>
+        <w:rPr>
+          <w:rStyle w:val="OperatorTok"/>
+        </w:rPr>
+        <w:t xml:space="preserve">:</w:t>
+      </w:r>
+      <w:r>
+        <w:rPr>
+          <w:rStyle w:val="DecValTok"/>
+        </w:rPr>
+        <w:t xml:space="preserve">100</w:t>
+      </w:r>
+      <w:r>
+        <w:rPr>
+          <w:rStyle w:val="NormalTok"/>
+        </w:rPr>
+        <w:t xml:space="preserve"> </w:t>
+      </w:r>
+      <w:r>
+        <w:rPr>
+          <w:rStyle w:val="CommentTok"/>
+        </w:rPr>
+        <w:t xml:space="preserve"># Asignamos a las x los valores del 1 al 100</w:t>
+      </w:r>
+      <w:r>
+        <w:br/>
+      </w:r>
+      <w:r>
+        <w:rPr>
+          <w:rStyle w:val="NormalTok"/>
+        </w:rPr>
+        <w:t xml:space="preserve">y &lt;-</w:t>
+      </w:r>
+      <w:r>
+        <w:rPr>
+          <w:rStyle w:val="StringTok"/>
+        </w:rPr>
+        <w:t xml:space="preserve"> </w:t>
+      </w:r>
+      <w:r>
+        <w:rPr>
+          <w:rStyle w:val="NormalTok"/>
+        </w:rPr>
+        <w:t xml:space="preserve">x </w:t>
+      </w:r>
+      <w:r>
+        <w:rPr>
+          <w:rStyle w:val="OperatorTok"/>
+        </w:rPr>
+        <w:t xml:space="preserve">+</w:t>
+      </w:r>
+      <w:r>
+        <w:rPr>
+          <w:rStyle w:val="StringTok"/>
+        </w:rPr>
+        <w:t xml:space="preserve"> </w:t>
+      </w:r>
+      <w:r>
+        <w:rPr>
+          <w:rStyle w:val="KeywordTok"/>
+        </w:rPr>
+        <w:t xml:space="preserve">rnorm</w:t>
+      </w:r>
+      <w:r>
+        <w:rPr>
+          <w:rStyle w:val="NormalTok"/>
+        </w:rPr>
+        <w:t xml:space="preserve">(x) </w:t>
+      </w:r>
+      <w:r>
+        <w:rPr>
+          <w:rStyle w:val="CommentTok"/>
+        </w:rPr>
+        <w:t xml:space="preserve"># Generamos datos aleatorios con probabilidad normal</w:t>
+      </w:r>
+      <w:r>
+        <w:br/>
+      </w:r>
+      <w:r>
+        <w:rPr>
+          <w:rStyle w:val="KeywordTok"/>
+        </w:rPr>
+        <w:t xml:space="preserve">plot</w:t>
+      </w:r>
+      <w:r>
+        <w:rPr>
+          <w:rStyle w:val="NormalTok"/>
+        </w:rPr>
+        <w:t xml:space="preserve">(x,y) </w:t>
+      </w:r>
+      <w:r>
+        <w:rPr>
+          <w:rStyle w:val="CommentTok"/>
+        </w:rPr>
+        <w:t xml:space="preserve"># Creamos el gráfico</w:t>
+      </w:r>
+    </w:p>
+    <w:p>
+      <w:pPr>
+        <w:pStyle w:val="FirstParagraph"/>
+      </w:pPr>
+      <w:r>
+        <w:drawing>
+          <wp:inline>
+            <wp:extent cx="4620126" cy="3696101"/>
+            <wp:effectExtent b="0" l="0" r="0" t="0"/>
+            <wp:docPr descr="" title="" id="1" name="Picture"/>
+            <a:graphic>
+              <a:graphicData uri="http://schemas.openxmlformats.org/drawingml/2006/picture">
+                <pic:pic>
+                  <pic:nvPicPr>
+                    <pic:cNvPr descr="practica2__files/figure-docx/datos_aleatorios-1.png" id="0" name="Picture"/>
+                    <pic:cNvPicPr>
+                      <a:picLocks noChangeArrowheads="1" noChangeAspect="1"/>
+                    </pic:cNvPicPr>
+                  </pic:nvPicPr>
+                  <pic:blipFill>
+                    <a:blip r:embed="rId60"/>
+                    <a:stretch>
+                      <a:fillRect/>
+                    </a:stretch>
+                  </pic:blipFill>
+                  <pic:spPr bwMode="auto">
+                    <a:xfrm>
+                      <a:off x="0" y="0"/>
+                      <a:ext cx="4620126" cy="3696101"/>
+                    </a:xfrm>
+                    <a:prstGeom prst="rect">
+                      <a:avLst/>
+                    </a:prstGeom>
+                    <a:noFill/>
+                    <a:ln w="9525">
+                      <a:noFill/>
+                      <a:headEnd/>
+                      <a:tailEnd/>
+                    </a:ln>
+                  </pic:spPr>
+                </pic:pic>
+              </a:graphicData>
+            </a:graphic>
+          </wp:inline>
+        </w:drawing>
+      </w:r>
+    </w:p>
+    <w:p>
+      <w:pPr>
         <w:pStyle w:val="Heading4"/>
       </w:pPr>
-      <w:bookmarkStart w:id="60" w:name="tabla"/>
+      <w:bookmarkStart w:id="61" w:name="tabla"/>
       <w:r>
         <w:t xml:space="preserve">Tabla</w:t>
       </w:r>
-      <w:bookmarkEnd w:id="60"/>
+      <w:bookmarkEnd w:id="61"/>
     </w:p>
     <w:p>
       <w:pPr>

</xml_diff>